<commit_message>
Tan locked loop working
</commit_message>
<xml_diff>
--- a/MAC estimation.docx
+++ b/MAC estimation.docx
@@ -13,30 +13,46 @@
         <w:rPr>
           <w:lang w:val="en-GB"/>
         </w:rPr>
-        <w:t>MACs required :</w:t>
-      </w:r>
-    </w:p>
-    <w:p>
-      <w:pPr>
-        <w:spacing w:after="0" w:line="240" w:lineRule="auto"/>
-        <w:rPr>
-          <w:lang w:val="en-GB"/>
-        </w:rPr>
-      </w:pPr>
-    </w:p>
-    <w:p>
-      <w:pPr>
-        <w:spacing w:after="0" w:line="240" w:lineRule="auto"/>
-        <w:rPr>
-          <w:lang w:val="en-GB"/>
-        </w:rPr>
-      </w:pPr>
+        <w:t xml:space="preserve">MACs </w:t>
+      </w:r>
+      <w:proofErr w:type="gramStart"/>
+      <w:r>
+        <w:rPr>
+          <w:lang w:val="en-GB"/>
+        </w:rPr>
+        <w:t>required :</w:t>
+      </w:r>
+      <w:proofErr w:type="gramEnd"/>
+    </w:p>
+    <w:p>
+      <w:pPr>
+        <w:spacing w:after="0" w:line="240" w:lineRule="auto"/>
+        <w:rPr>
+          <w:lang w:val="en-GB"/>
+        </w:rPr>
+      </w:pPr>
+    </w:p>
+    <w:p>
+      <w:pPr>
+        <w:spacing w:after="0" w:line="240" w:lineRule="auto"/>
+        <w:rPr>
+          <w:lang w:val="en-GB"/>
+        </w:rPr>
+      </w:pPr>
+      <w:proofErr w:type="gramStart"/>
       <w:r>
         <w:rPr>
           <w:lang w:val="en-GB"/>
         </w:rPr>
         <w:t>TX :</w:t>
       </w:r>
+      <w:proofErr w:type="gramEnd"/>
+      <w:r>
+        <w:rPr>
+          <w:lang w:val="en-GB"/>
+        </w:rPr>
+        <w:t xml:space="preserve"> </w:t>
+      </w:r>
     </w:p>
     <w:p>
       <w:pPr>
@@ -68,101 +84,101 @@
           <w:lang w:val="en-GB"/>
         </w:rPr>
         <w:t>:</w:t>
-      </w:r>
-    </w:p>
-    <w:p>
-      <w:pPr>
-        <w:spacing w:after="0" w:line="240" w:lineRule="auto"/>
-        <w:rPr>
-          <w:lang w:val="en-GB"/>
-        </w:rPr>
-      </w:pPr>
-      <w:r>
-        <w:rPr>
-          <w:lang w:val="en-GB"/>
-        </w:rPr>
-        <w:t>Root raised cosine filter: length 161</w:t>
-      </w:r>
-    </w:p>
-    <w:p>
-      <w:pPr>
-        <w:spacing w:after="0" w:line="240" w:lineRule="auto"/>
-        <w:rPr>
-          <w:lang w:val="en-GB"/>
-        </w:rPr>
-      </w:pPr>
-    </w:p>
-    <w:p>
-      <w:pPr>
-        <w:spacing w:after="0" w:line="240" w:lineRule="auto"/>
-        <w:rPr>
-          <w:lang w:val="en-GB"/>
-        </w:rPr>
-      </w:pPr>
-      <w:r>
-        <w:rPr>
-          <w:lang w:val="en-GB"/>
-        </w:rPr>
-        <w:t>RX:</w:t>
-      </w:r>
-    </w:p>
-    <w:p>
-      <w:pPr>
-        <w:spacing w:after="0" w:line="240" w:lineRule="auto"/>
-        <w:rPr>
-          <w:lang w:val="en-GB"/>
-        </w:rPr>
-      </w:pPr>
-      <w:r>
-        <w:rPr>
-          <w:lang w:val="en-GB"/>
-        </w:rPr>
-        <w:t>Root raised cosine filter: length 161</w:t>
-      </w:r>
-    </w:p>
-    <w:p>
-      <w:pPr>
-        <w:spacing w:after="0" w:line="240" w:lineRule="auto"/>
-        <w:rPr>
-          <w:lang w:val="en-GB"/>
-        </w:rPr>
-      </w:pPr>
-      <w:r>
-        <w:rPr>
-          <w:lang w:val="en-GB"/>
-        </w:rPr>
-        <w:t>Frequency correction:</w:t>
-      </w:r>
-    </w:p>
-    <w:p>
-      <w:pPr>
-        <w:spacing w:after="0" w:line="240" w:lineRule="auto"/>
-        <w:rPr>
-          <w:lang w:val="en-GB"/>
-        </w:rPr>
-      </w:pPr>
-      <w:r>
-        <w:rPr>
-          <w:lang w:val="en-GB"/>
-        </w:rPr>
-        <w:t>Phase correction:</w:t>
-      </w:r>
-    </w:p>
-    <w:p>
-      <w:pPr>
-        <w:spacing w:after="0" w:line="240" w:lineRule="auto"/>
-        <w:rPr>
-          <w:lang w:val="en-GB"/>
-        </w:rPr>
-      </w:pPr>
-      <w:r>
-        <w:rPr>
-          <w:lang w:val="en-GB"/>
-        </w:rPr>
-        <w:t>Complex symbols to bits:</w:t>
       </w:r>
       <w:bookmarkStart w:id="0" w:name="_GoBack"/>
       <w:bookmarkEnd w:id="0"/>
+    </w:p>
+    <w:p>
+      <w:pPr>
+        <w:spacing w:after="0" w:line="240" w:lineRule="auto"/>
+        <w:rPr>
+          <w:lang w:val="en-GB"/>
+        </w:rPr>
+      </w:pPr>
+      <w:r>
+        <w:rPr>
+          <w:lang w:val="en-GB"/>
+        </w:rPr>
+        <w:t>Root raised cosine filter: length 161</w:t>
+      </w:r>
+    </w:p>
+    <w:p>
+      <w:pPr>
+        <w:spacing w:after="0" w:line="240" w:lineRule="auto"/>
+        <w:rPr>
+          <w:lang w:val="en-GB"/>
+        </w:rPr>
+      </w:pPr>
+    </w:p>
+    <w:p>
+      <w:pPr>
+        <w:spacing w:after="0" w:line="240" w:lineRule="auto"/>
+        <w:rPr>
+          <w:lang w:val="en-GB"/>
+        </w:rPr>
+      </w:pPr>
+      <w:r>
+        <w:rPr>
+          <w:lang w:val="en-GB"/>
+        </w:rPr>
+        <w:t>RX:</w:t>
+      </w:r>
+    </w:p>
+    <w:p>
+      <w:pPr>
+        <w:spacing w:after="0" w:line="240" w:lineRule="auto"/>
+        <w:rPr>
+          <w:lang w:val="en-GB"/>
+        </w:rPr>
+      </w:pPr>
+      <w:r>
+        <w:rPr>
+          <w:lang w:val="en-GB"/>
+        </w:rPr>
+        <w:t>Root raised cosine filter: length 161</w:t>
+      </w:r>
+    </w:p>
+    <w:p>
+      <w:pPr>
+        <w:spacing w:after="0" w:line="240" w:lineRule="auto"/>
+        <w:rPr>
+          <w:lang w:val="en-GB"/>
+        </w:rPr>
+      </w:pPr>
+      <w:r>
+        <w:rPr>
+          <w:lang w:val="en-GB"/>
+        </w:rPr>
+        <w:t>Frequency correction:</w:t>
+      </w:r>
+    </w:p>
+    <w:p>
+      <w:pPr>
+        <w:spacing w:after="0" w:line="240" w:lineRule="auto"/>
+        <w:rPr>
+          <w:lang w:val="en-GB"/>
+        </w:rPr>
+      </w:pPr>
+      <w:r>
+        <w:rPr>
+          <w:lang w:val="en-GB"/>
+        </w:rPr>
+        <w:t>Phase correction:</w:t>
+      </w:r>
+    </w:p>
+    <w:p>
+      <w:pPr>
+        <w:spacing w:after="0" w:line="240" w:lineRule="auto"/>
+        <w:rPr>
+          <w:lang w:val="en-GB"/>
+        </w:rPr>
+      </w:pPr>
+      <w:r>
+        <w:rPr>
+          <w:lang w:val="en-GB"/>
+        </w:rPr>
+        <w:t>Complex symbols to bits:</w:t>
+      </w:r>
     </w:p>
     <w:sectPr>
       <w:pgSz w:w="11906" w:h="16838"/>

</xml_diff>